<commit_message>
Systemarkitektur opdateret og Domain model tilføjet
</commit_message>
<xml_diff>
--- a/Systemarkitektur/Systemarkitektur.docx
+++ b/Systemarkitektur/Systemarkitektur.docx
@@ -72,12 +72,43 @@
         <w:t>Domæne model BodyRock3000</w:t>
       </w:r>
     </w:p>
-    <w:p/>
+    <w:p>
+      <w:r>
+        <w:object w:dxaOrig="10111" w:dyaOrig="7860" w14:anchorId="2686D42C">
+          <v:shapetype id="_x0000_t75" coordsize="21600,21600" o:spt="75" o:preferrelative="t" path="m@4@5l@4@11@9@11@9@5xe" filled="f" stroked="f">
+            <v:stroke joinstyle="miter"/>
+            <v:formulas>
+              <v:f eqn="if lineDrawn pixelLineWidth 0"/>
+              <v:f eqn="sum @0 1 0"/>
+              <v:f eqn="sum 0 0 @1"/>
+              <v:f eqn="prod @2 1 2"/>
+              <v:f eqn="prod @3 21600 pixelWidth"/>
+              <v:f eqn="prod @3 21600 pixelHeight"/>
+              <v:f eqn="sum @0 0 1"/>
+              <v:f eqn="prod @6 1 2"/>
+              <v:f eqn="prod @7 21600 pixelWidth"/>
+              <v:f eqn="sum @8 21600 0"/>
+              <v:f eqn="prod @7 21600 pixelHeight"/>
+              <v:f eqn="sum @10 21600 0"/>
+            </v:formulas>
+            <v:path o:extrusionok="f" gradientshapeok="t" o:connecttype="rect"/>
+            <o:lock v:ext="edit" aspectratio="t"/>
+          </v:shapetype>
+          <v:shape id="_x0000_i1074" type="#_x0000_t75" style="width:482.4pt;height:374.4pt" o:ole="">
+            <v:imagedata r:id="rId5" o:title=""/>
+          </v:shape>
+          <o:OLEObject Type="Embed" ProgID="Visio.Drawing.15" ShapeID="_x0000_i1074" DrawAspect="Content" ObjectID="_1475227396" r:id="rId6"/>
+        </w:object>
+      </w:r>
+      <w:bookmarkStart w:id="0" w:name="_GoBack"/>
+      <w:bookmarkEnd w:id="0"/>
+    </w:p>
     <w:p>
       <w:pPr>
         <w:pStyle w:val="Overskrift3"/>
       </w:pPr>
       <w:r>
+        <w:lastRenderedPageBreak/>
         <w:t>System tegning</w:t>
       </w:r>
     </w:p>
@@ -103,7 +134,7 @@
                     <pic:cNvPicPr/>
                   </pic:nvPicPr>
                   <pic:blipFill>
-                    <a:blip r:embed="rId5"/>
+                    <a:blip r:embed="rId7"/>
                     <a:stretch>
                       <a:fillRect/>
                     </a:stretch>
@@ -141,72 +172,71 @@
         <w:pStyle w:val="Overskrift3"/>
       </w:pPr>
       <w:r>
-        <w:lastRenderedPageBreak/>
         <w:t>Rock</w:t>
       </w:r>
     </w:p>
     <w:p>
       <w:r>
         <w:object w:dxaOrig="10111" w:dyaOrig="6016" w14:anchorId="40E163DD">
-          <v:shapetype id="_x0000_t75" coordsize="21600,21600" o:spt="75" o:preferrelative="t" path="m@4@5l@4@11@9@11@9@5xe" filled="f" stroked="f">
-            <v:stroke joinstyle="miter"/>
-            <v:formulas>
-              <v:f eqn="if lineDrawn pixelLineWidth 0"/>
-              <v:f eqn="sum @0 1 0"/>
-              <v:f eqn="sum 0 0 @1"/>
-              <v:f eqn="prod @2 1 2"/>
-              <v:f eqn="prod @3 21600 pixelWidth"/>
-              <v:f eqn="prod @3 21600 pixelHeight"/>
-              <v:f eqn="sum @0 0 1"/>
-              <v:f eqn="prod @6 1 2"/>
-              <v:f eqn="prod @7 21600 pixelWidth"/>
-              <v:f eqn="sum @8 21600 0"/>
-              <v:f eqn="prod @7 21600 pixelHeight"/>
-              <v:f eqn="sum @10 21600 0"/>
-            </v:formulas>
-            <v:path o:extrusionok="f" gradientshapeok="t" o:connecttype="rect"/>
-            <o:lock v:ext="edit" aspectratio="t"/>
-          </v:shapetype>
-          <v:shape id="_x0000_i1027" type="#_x0000_t75" style="width:481.5pt;height:286.5pt" o:ole="">
-            <v:imagedata r:id="rId6" o:title=""/>
-          </v:shape>
-          <o:OLEObject Type="Embed" ProgID="Visio.Drawing.15" ShapeID="_x0000_i1027" DrawAspect="Content" ObjectID="_1474638266" r:id="rId7"/>
-        </w:object>
-      </w:r>
-    </w:p>
-    <w:p>
-      <w:pPr>
-        <w:pStyle w:val="Overskrift3"/>
-      </w:pPr>
-      <w:r>
-        <w:t>Body</w:t>
-      </w:r>
-    </w:p>
-    <w:p>
-      <w:r>
-        <w:object w:dxaOrig="10230" w:dyaOrig="3705" w14:anchorId="2B1B3796">
-          <v:shape id="_x0000_i1025" type="#_x0000_t75" style="width:481.5pt;height:174.75pt" o:ole="">
+          <v:shape id="_x0000_i1025" type="#_x0000_t75" style="width:482.4pt;height:4in" o:ole="">
             <v:imagedata r:id="rId8" o:title=""/>
           </v:shape>
-          <o:OLEObject Type="Embed" ProgID="Visio.Drawing.15" ShapeID="_x0000_i1025" DrawAspect="Content" ObjectID="_1474638267" r:id="rId9"/>
+          <o:OLEObject Type="Embed" ProgID="Visio.Drawing.15" ShapeID="_x0000_i1025" DrawAspect="Content" ObjectID="_1475227397" r:id="rId9"/>
         </w:object>
       </w:r>
     </w:p>
     <w:p>
-      <w:r>
-        <w:object w:dxaOrig="8056" w:dyaOrig="5296" w14:anchorId="27AB9C3E">
-          <v:shape id="_x0000_i1030" type="#_x0000_t75" style="width:402.75pt;height:264.75pt" o:ole="">
+      <w:pPr>
+        <w:pStyle w:val="Overskrift3"/>
+      </w:pPr>
+      <w:r>
+        <w:lastRenderedPageBreak/>
+        <w:t>Body</w:t>
+      </w:r>
+    </w:p>
+    <w:p>
+      <w:r>
+        <w:object w:dxaOrig="10230" w:dyaOrig="3705" w14:anchorId="2B1B3796">
+          <v:shape id="_x0000_i1026" type="#_x0000_t75" style="width:482.4pt;height:172.8pt" o:ole="">
             <v:imagedata r:id="rId10" o:title=""/>
           </v:shape>
-          <o:OLEObject Type="Embed" ProgID="Visio.Drawing.15" ShapeID="_x0000_i1030" DrawAspect="Content" ObjectID="_1474638268" r:id="rId11"/>
+          <o:OLEObject Type="Embed" ProgID="Visio.Drawing.15" ShapeID="_x0000_i1026" DrawAspect="Content" ObjectID="_1475227398" r:id="rId11"/>
         </w:object>
       </w:r>
     </w:p>
     <w:p>
+      <w:r>
+        <w:object w:dxaOrig="8056" w:dyaOrig="5296" w14:anchorId="27AB9C3E">
+          <v:shape id="_x0000_i1027" type="#_x0000_t75" style="width:403.2pt;height:266.4pt" o:ole="">
+            <v:imagedata r:id="rId12" o:title=""/>
+          </v:shape>
+          <o:OLEObject Type="Embed" ProgID="Visio.Drawing.15" ShapeID="_x0000_i1027" DrawAspect="Content" ObjectID="_1475227399" r:id="rId13"/>
+        </w:object>
+      </w:r>
+    </w:p>
+    <w:p>
       <w:pPr>
         <w:pStyle w:val="Overskrift3"/>
       </w:pPr>
       <w:r>
+        <w:t>IBD Generisk sensorenhed</w:t>
+      </w:r>
+    </w:p>
+    <w:p>
+      <w:r>
+        <w:object w:dxaOrig="5626" w:dyaOrig="2761" w14:anchorId="0330AB04">
+          <v:shape id="_x0000_i1065" type="#_x0000_t75" style="width:280.8pt;height:136.8pt" o:ole="">
+            <v:imagedata r:id="rId14" o:title=""/>
+          </v:shape>
+          <o:OLEObject Type="Embed" ProgID="Visio.Drawing.15" ShapeID="_x0000_i1065" DrawAspect="Content" ObjectID="_1475227400" r:id="rId15"/>
+        </w:object>
+      </w:r>
+    </w:p>
+    <w:p>
+      <w:pPr>
+        <w:pStyle w:val="Overskrift3"/>
+      </w:pPr>
+      <w:r>
         <w:t>Allokering for systemet</w:t>
       </w:r>
     </w:p>
@@ -216,6 +246,7 @@
         <w:pStyle w:val="Overskrift2"/>
       </w:pPr>
       <w:r>
+        <w:lastRenderedPageBreak/>
         <w:t>Grænsefladebeskrivelse</w:t>
       </w:r>
     </w:p>
@@ -229,13 +260,7 @@
     </w:p>
     <w:p>
       <w:r>
-        <w:t>I følgende afsnit beskrives softwarearkitekturen for systemet ”</w:t>
-      </w:r>
-      <w:r>
-        <w:t>BodyRock3000</w:t>
-      </w:r>
-      <w:r>
-        <w:t>”, opbygget på baggrund af projektformuleringen og kravspecifikationen.</w:t>
+        <w:t>I følgende afsnit beskrives softwarearkitekturen for systemet ”BodyRock3000”, opbygget på baggrund af projektformuleringen og kravspecifikationen.</w:t>
       </w:r>
     </w:p>
     <w:p>
@@ -257,18 +282,8 @@
         </w:numPr>
       </w:pPr>
       <w:r>
-        <w:t xml:space="preserve">Identifikation af relevante klasser og funktioner med udgangspunkt i kravspecifikationens </w:t>
-      </w:r>
-      <w:proofErr w:type="spellStart"/>
-      <w:r>
-        <w:t>use</w:t>
-      </w:r>
-      <w:proofErr w:type="spellEnd"/>
-      <w:r>
-        <w:t xml:space="preserve"> cases</w:t>
-      </w:r>
-      <w:bookmarkStart w:id="0" w:name="_GoBack"/>
-      <w:bookmarkEnd w:id="0"/>
+        <w:t>Identifikation af relevante klasser og funktioner med udgangspunkt i kravspecifikationens use cases</w:t>
+      </w:r>
     </w:p>
     <w:p>
       <w:pPr>
@@ -279,18 +294,100 @@
         </w:numPr>
       </w:pPr>
       <w:r>
-        <w:t>Oprettelse af softwarepakker, der hver især indbefatter de fysiske enheders software-</w:t>
-      </w:r>
-      <w:proofErr w:type="spellStart"/>
-      <w:r>
-        <w:t>funktionaliteter</w:t>
-      </w:r>
-      <w:proofErr w:type="spellEnd"/>
-      <w:r>
-        <w:t xml:space="preserve"> i klasse-diagrammer.</w:t>
+        <w:t>Oprettelse af softwarepakker, der hver især indbefatter de fysiske enheders software-funktionaliteter i klasse-diagrammer.</w:t>
+      </w:r>
+    </w:p>
+    <w:p>
+      <w:pPr>
+        <w:pStyle w:val="Overskrift3"/>
+      </w:pPr>
+      <w:r>
+        <w:t>Software BDD Rock</w:t>
+      </w:r>
+    </w:p>
+    <w:p>
+      <w:r>
+        <w:object w:dxaOrig="13681" w:dyaOrig="5881" w14:anchorId="29AD288E">
+          <v:shape id="_x0000_i1028" type="#_x0000_t75" style="width:482.4pt;height:208.8pt" o:ole="">
+            <v:imagedata r:id="rId16" o:title=""/>
+          </v:shape>
+          <o:OLEObject Type="Embed" ProgID="Visio.Drawing.15" ShapeID="_x0000_i1028" DrawAspect="Content" ObjectID="_1475227401" r:id="rId17"/>
+        </w:object>
+      </w:r>
+    </w:p>
+    <w:p>
+      <w:pPr>
+        <w:pStyle w:val="Overskrift3"/>
+      </w:pPr>
+      <w:r>
+        <w:t>Software BDD Body</w:t>
+      </w:r>
+    </w:p>
+    <w:p>
+      <w:r>
+        <w:object w:dxaOrig="10111" w:dyaOrig="4351" w14:anchorId="4A9A6AB2">
+          <v:shape id="_x0000_i1072" type="#_x0000_t75" style="width:482.4pt;height:208.8pt" o:ole="">
+            <v:imagedata r:id="rId18" o:title=""/>
+          </v:shape>
+          <o:OLEObject Type="Embed" ProgID="Visio.Drawing.15" ShapeID="_x0000_i1072" DrawAspect="Content" ObjectID="_1475227402" r:id="rId19"/>
+        </w:object>
+      </w:r>
+    </w:p>
+    <w:p>
+      <w:pPr>
+        <w:pStyle w:val="Overskrift3"/>
+      </w:pPr>
+      <w:r>
+        <w:lastRenderedPageBreak/>
+        <w:t>Klassediagram Sensor-to-Midi</w:t>
+      </w:r>
+    </w:p>
+    <w:p>
+      <w:r>
+        <w:object w:dxaOrig="9105" w:dyaOrig="7696" w14:anchorId="185337AD">
+          <v:shape id="_x0000_i1036" type="#_x0000_t75" style="width:453.6pt;height:381.6pt" o:ole="">
+            <v:imagedata r:id="rId20" o:title=""/>
+          </v:shape>
+          <o:OLEObject Type="Embed" ProgID="Visio.Drawing.15" ShapeID="_x0000_i1036" DrawAspect="Content" ObjectID="_1475227403" r:id="rId21"/>
+        </w:object>
+      </w:r>
+    </w:p>
+    <w:p>
+      <w:pPr>
+        <w:pStyle w:val="Overskrift4"/>
+      </w:pPr>
+      <w:r>
+        <w:t>Funktions beskrivelser</w:t>
       </w:r>
     </w:p>
     <w:p/>
+    <w:p>
+      <w:pPr>
+        <w:pStyle w:val="Overskrift3"/>
+      </w:pPr>
+      <w:r>
+        <w:lastRenderedPageBreak/>
+        <w:t>Klassediagram GUI</w:t>
+      </w:r>
+    </w:p>
+    <w:p>
+      <w:r>
+        <w:object w:dxaOrig="7635" w:dyaOrig="6076" w14:anchorId="4A5BF75F">
+          <v:shape id="_x0000_i1047" type="#_x0000_t75" style="width:381.6pt;height:302.4pt" o:ole="">
+            <v:imagedata r:id="rId22" o:title=""/>
+          </v:shape>
+          <o:OLEObject Type="Embed" ProgID="Visio.Drawing.15" ShapeID="_x0000_i1047" DrawAspect="Content" ObjectID="_1475227404" r:id="rId23"/>
+        </w:object>
+      </w:r>
+    </w:p>
+    <w:p>
+      <w:pPr>
+        <w:pStyle w:val="Overskrift4"/>
+      </w:pPr>
+      <w:r>
+        <w:t>Funktions beskrivelser</w:t>
+      </w:r>
+    </w:p>
     <w:sectPr>
       <w:pgSz w:w="11906" w:h="16838"/>
       <w:pgMar w:top="1701" w:right="1134" w:bottom="1701" w:left="1134" w:header="708" w:footer="708" w:gutter="0"/>
@@ -880,6 +977,28 @@
       <w:szCs w:val="24"/>
     </w:rPr>
   </w:style>
+  <w:style w:type="paragraph" w:styleId="Overskrift4">
+    <w:name w:val="heading 4"/>
+    <w:basedOn w:val="Normal"/>
+    <w:next w:val="Normal"/>
+    <w:link w:val="Overskrift4Tegn"/>
+    <w:uiPriority w:val="9"/>
+    <w:unhideWhenUsed/>
+    <w:qFormat/>
+    <w:rsid w:val="000E786A"/>
+    <w:pPr>
+      <w:keepNext/>
+      <w:keepLines/>
+      <w:spacing w:before="40" w:after="0"/>
+      <w:outlineLvl w:val="3"/>
+    </w:pPr>
+    <w:rPr>
+      <w:rFonts w:asciiTheme="majorHAnsi" w:eastAsiaTheme="majorEastAsia" w:hAnsiTheme="majorHAnsi" w:cstheme="majorBidi"/>
+      <w:i/>
+      <w:iCs/>
+      <w:color w:val="2E74B5" w:themeColor="accent1" w:themeShade="BF"/>
+    </w:rPr>
+  </w:style>
   <w:style w:type="character" w:default="1" w:styleId="Standardskrifttypeiafsnit">
     <w:name w:val="Default Paragraph Font"/>
     <w:uiPriority w:val="1"/>
@@ -955,6 +1074,19 @@
       <w:color w:val="1F4D78" w:themeColor="accent1" w:themeShade="7F"/>
       <w:sz w:val="24"/>
       <w:szCs w:val="24"/>
+    </w:rPr>
+  </w:style>
+  <w:style w:type="character" w:customStyle="1" w:styleId="Overskrift4Tegn">
+    <w:name w:val="Overskrift 4 Tegn"/>
+    <w:basedOn w:val="Standardskrifttypeiafsnit"/>
+    <w:link w:val="Overskrift4"/>
+    <w:uiPriority w:val="9"/>
+    <w:rsid w:val="000E786A"/>
+    <w:rPr>
+      <w:rFonts w:asciiTheme="majorHAnsi" w:eastAsiaTheme="majorEastAsia" w:hAnsiTheme="majorHAnsi" w:cstheme="majorBidi"/>
+      <w:i/>
+      <w:iCs/>
+      <w:color w:val="2E74B5" w:themeColor="accent1" w:themeShade="BF"/>
     </w:rPr>
   </w:style>
 </w:styles>

</xml_diff>